<commit_message>
Major update to PDPatcher
PDPatcher no longer relies on PDBootstrap to do its dirty work.
Hopefully it should now be fully capable of updating self.
</commit_message>
<xml_diff>
--- a/PDPatcher/Project Dollhouse Updater.docx
+++ b/PDPatcher/Project Dollhouse Updater.docx
@@ -4,7 +4,7 @@
   <w:body>
     <w:p>
       <w:pPr>
-        <w:pStyle w:val="Tittel"/>
+        <w:pStyle w:val="Title"/>
         <w:rPr>
           <w:lang w:val="en-US"/>
         </w:rPr>
@@ -18,7 +18,7 @@
     </w:p>
     <w:p>
       <w:pPr>
-        <w:pStyle w:val="Overskrift1"/>
+        <w:pStyle w:val="Heading1"/>
         <w:rPr>
           <w:lang w:val="en-US"/>
         </w:rPr>
@@ -51,7 +51,7 @@
     </w:p>
     <w:p>
       <w:pPr>
-        <w:pStyle w:val="Overskrift1"/>
+        <w:pStyle w:val="Heading1"/>
         <w:rPr>
           <w:lang w:val="en-US"/>
         </w:rPr>
@@ -65,7 +65,7 @@
     </w:p>
     <w:p>
       <w:pPr>
-        <w:pStyle w:val="Listeavsnitt"/>
+        <w:pStyle w:val="ListParagraph"/>
         <w:numPr>
           <w:ilvl w:val="0"/>
           <w:numId w:val="2"/>
@@ -89,7 +89,7 @@
     </w:p>
     <w:p>
       <w:pPr>
-        <w:pStyle w:val="Listeavsnitt"/>
+        <w:pStyle w:val="ListParagraph"/>
         <w:numPr>
           <w:ilvl w:val="0"/>
           <w:numId w:val="2"/>
@@ -107,7 +107,7 @@
     </w:p>
     <w:p>
       <w:pPr>
-        <w:pStyle w:val="Overskrift1"/>
+        <w:pStyle w:val="Heading1"/>
         <w:rPr>
           <w:lang w:val="en-US"/>
         </w:rPr>
@@ -121,7 +121,7 @@
     </w:p>
     <w:p>
       <w:pPr>
-        <w:pStyle w:val="Listeavsnitt"/>
+        <w:pStyle w:val="ListParagraph"/>
         <w:numPr>
           <w:ilvl w:val="0"/>
           <w:numId w:val="1"/>
@@ -134,12 +134,12 @@
         <w:rPr>
           <w:lang w:val="en-US"/>
         </w:rPr>
-        <w:t>Client grabs a manifest (XML?) using HTTP.</w:t>
-      </w:r>
-    </w:p>
-    <w:p>
-      <w:pPr>
-        <w:pStyle w:val="Listeavsnitt"/>
+        <w:t>Updater checks its filename. If it ends with "NEW.extension", the executable is renamed, as well as shortcut on desktop. Updater grabs a manifest using HTTP.</w:t>
+      </w:r>
+    </w:p>
+    <w:p>
+      <w:pPr>
+        <w:pStyle w:val="ListParagraph"/>
         <w:numPr>
           <w:ilvl w:val="0"/>
           <w:numId w:val="1"/>
@@ -152,12 +152,12 @@
         <w:rPr>
           <w:lang w:val="en-US"/>
         </w:rPr>
-        <w:t>If the client’s version doesn’t match the one in the manifest:</w:t>
-      </w:r>
-    </w:p>
-    <w:p>
-      <w:pPr>
-        <w:pStyle w:val="Listeavsnitt"/>
+        <w:t>If the updater’s version doesn’t match the one in the manifest:</w:t>
+      </w:r>
+    </w:p>
+    <w:p>
+      <w:pPr>
+        <w:pStyle w:val="ListParagraph"/>
         <w:numPr>
           <w:ilvl w:val="0"/>
           <w:numId w:val="1"/>
@@ -170,12 +170,12 @@
         <w:rPr>
           <w:lang w:val="en-US"/>
         </w:rPr>
-        <w:t>Client checks its list of files against the list of the files in the manifest to figure out which ones changed, and which ones were added.</w:t>
-      </w:r>
-    </w:p>
-    <w:p>
-      <w:pPr>
-        <w:pStyle w:val="Listeavsnitt"/>
+        <w:t>Updater checks its list of files against the list of the files in the manifest to figure out which ones changed, and which ones were added.</w:t>
+      </w:r>
+    </w:p>
+    <w:p>
+      <w:pPr>
+        <w:pStyle w:val="ListParagraph"/>
         <w:numPr>
           <w:ilvl w:val="0"/>
           <w:numId w:val="1"/>
@@ -188,7 +188,79 @@
         <w:rPr>
           <w:lang w:val="en-US"/>
         </w:rPr>
-        <w:t>Client downloads the changed and added files.</w:t>
+        <w:t>Updater downloads the changed and added files. All files are saved as "filename NEW.extension". Then the updater changes the shortcut on the desktop to point to the new executable. Updater tells user to restart application before closing down.</w:t>
+      </w:r>
+    </w:p>
+    <w:p>
+      <w:pPr>
+        <w:pStyle w:val="ListParagraph"/>
+        <w:numPr>
+          <w:ilvl w:val="0"/>
+          <w:numId w:val="1"/>
+        </w:numPr>
+        <w:rPr>
+          <w:lang w:val="en-US"/>
+        </w:rPr>
+      </w:pPr>
+      <w:r>
+        <w:rPr>
+          <w:lang w:val="en-US"/>
+        </w:rPr>
+        <w:t>Assuming updater's version matches the one in the manifest:</w:t>
+      </w:r>
+    </w:p>
+    <w:p>
+      <w:pPr>
+        <w:pStyle w:val="ListParagraph"/>
+        <w:numPr>
+          <w:ilvl w:val="0"/>
+          <w:numId w:val="1"/>
+        </w:numPr>
+        <w:rPr>
+          <w:lang w:val="en-US"/>
+        </w:rPr>
+      </w:pPr>
+      <w:r>
+        <w:rPr>
+          <w:lang w:val="en-US"/>
+        </w:rPr>
+        <w:t>Updater grabs client's manifest using HTTP.</w:t>
+      </w:r>
+    </w:p>
+    <w:p>
+      <w:pPr>
+        <w:pStyle w:val="ListParagraph"/>
+        <w:numPr>
+          <w:ilvl w:val="0"/>
+          <w:numId w:val="1"/>
+        </w:numPr>
+        <w:rPr>
+          <w:lang w:val="en-US"/>
+        </w:rPr>
+      </w:pPr>
+      <w:r>
+        <w:rPr>
+          <w:lang w:val="en-US"/>
+        </w:rPr>
+        <w:t>Updater checks client's list of files against the list of the files in the manifest to figure out which ones changed, and which ones were added.</w:t>
+      </w:r>
+    </w:p>
+    <w:p>
+      <w:pPr>
+        <w:pStyle w:val="ListParagraph"/>
+        <w:numPr>
+          <w:ilvl w:val="0"/>
+          <w:numId w:val="1"/>
+        </w:numPr>
+        <w:rPr>
+          <w:lang w:val="en-US"/>
+        </w:rPr>
+      </w:pPr>
+      <w:r>
+        <w:rPr>
+          <w:lang w:val="en-US"/>
+        </w:rPr>
+        <w:t>Updater starts client and closes.</w:t>
       </w:r>
     </w:p>
     <w:p>
@@ -229,7 +301,7 @@
         <w:ind w:left="720" w:hanging="360"/>
       </w:pPr>
       <w:rPr>
-        <w:rFonts w:ascii="Calibri" w:eastAsiaTheme="minorHAnsi" w:hAnsi="Calibri" w:cs="Calibri" w:hint="default"/>
+        <w:rFonts w:ascii="Calibri" w:eastAsia="Times New Roman" w:hAnsi="Calibri" w:hint="default"/>
       </w:rPr>
     </w:lvl>
     <w:lvl w:ilvl="1" w:tplc="04140003" w:tentative="1">
@@ -241,7 +313,7 @@
         <w:ind w:left="1440" w:hanging="360"/>
       </w:pPr>
       <w:rPr>
-        <w:rFonts w:ascii="Courier New" w:hAnsi="Courier New" w:cs="Courier New" w:hint="default"/>
+        <w:rFonts w:ascii="Courier New" w:hAnsi="Courier New" w:hint="default"/>
       </w:rPr>
     </w:lvl>
     <w:lvl w:ilvl="2" w:tplc="04140005" w:tentative="1">
@@ -277,7 +349,7 @@
         <w:ind w:left="3600" w:hanging="360"/>
       </w:pPr>
       <w:rPr>
-        <w:rFonts w:ascii="Courier New" w:hAnsi="Courier New" w:cs="Courier New" w:hint="default"/>
+        <w:rFonts w:ascii="Courier New" w:hAnsi="Courier New" w:hint="default"/>
       </w:rPr>
     </w:lvl>
     <w:lvl w:ilvl="5" w:tplc="04140005" w:tentative="1">
@@ -313,7 +385,7 @@
         <w:ind w:left="5760" w:hanging="360"/>
       </w:pPr>
       <w:rPr>
-        <w:rFonts w:ascii="Courier New" w:hAnsi="Courier New" w:cs="Courier New" w:hint="default"/>
+        <w:rFonts w:ascii="Courier New" w:hAnsi="Courier New" w:hint="default"/>
       </w:rPr>
     </w:lvl>
     <w:lvl w:ilvl="8" w:tplc="04140005" w:tentative="1">
@@ -342,7 +414,7 @@
         <w:ind w:left="720" w:hanging="360"/>
       </w:pPr>
       <w:rPr>
-        <w:rFonts w:hint="default"/>
+        <w:rFonts w:cs="Times New Roman" w:hint="default"/>
       </w:rPr>
     </w:lvl>
     <w:lvl w:ilvl="1" w:tplc="04140019" w:tentative="1">
@@ -353,6 +425,9 @@
       <w:pPr>
         <w:ind w:left="1440" w:hanging="360"/>
       </w:pPr>
+      <w:rPr>
+        <w:rFonts w:cs="Times New Roman"/>
+      </w:rPr>
     </w:lvl>
     <w:lvl w:ilvl="2" w:tplc="0414001B" w:tentative="1">
       <w:start w:val="1"/>
@@ -362,6 +437,9 @@
       <w:pPr>
         <w:ind w:left="2160" w:hanging="180"/>
       </w:pPr>
+      <w:rPr>
+        <w:rFonts w:cs="Times New Roman"/>
+      </w:rPr>
     </w:lvl>
     <w:lvl w:ilvl="3" w:tplc="0414000F" w:tentative="1">
       <w:start w:val="1"/>
@@ -371,6 +449,9 @@
       <w:pPr>
         <w:ind w:left="2880" w:hanging="360"/>
       </w:pPr>
+      <w:rPr>
+        <w:rFonts w:cs="Times New Roman"/>
+      </w:rPr>
     </w:lvl>
     <w:lvl w:ilvl="4" w:tplc="04140019" w:tentative="1">
       <w:start w:val="1"/>
@@ -380,6 +461,9 @@
       <w:pPr>
         <w:ind w:left="3600" w:hanging="360"/>
       </w:pPr>
+      <w:rPr>
+        <w:rFonts w:cs="Times New Roman"/>
+      </w:rPr>
     </w:lvl>
     <w:lvl w:ilvl="5" w:tplc="0414001B" w:tentative="1">
       <w:start w:val="1"/>
@@ -389,6 +473,9 @@
       <w:pPr>
         <w:ind w:left="4320" w:hanging="180"/>
       </w:pPr>
+      <w:rPr>
+        <w:rFonts w:cs="Times New Roman"/>
+      </w:rPr>
     </w:lvl>
     <w:lvl w:ilvl="6" w:tplc="0414000F" w:tentative="1">
       <w:start w:val="1"/>
@@ -398,6 +485,9 @@
       <w:pPr>
         <w:ind w:left="5040" w:hanging="360"/>
       </w:pPr>
+      <w:rPr>
+        <w:rFonts w:cs="Times New Roman"/>
+      </w:rPr>
     </w:lvl>
     <w:lvl w:ilvl="7" w:tplc="04140019" w:tentative="1">
       <w:start w:val="1"/>
@@ -407,6 +497,9 @@
       <w:pPr>
         <w:ind w:left="5760" w:hanging="360"/>
       </w:pPr>
+      <w:rPr>
+        <w:rFonts w:cs="Times New Roman"/>
+      </w:rPr>
     </w:lvl>
     <w:lvl w:ilvl="8" w:tplc="0414001B" w:tentative="1">
       <w:start w:val="1"/>
@@ -416,6 +509,9 @@
       <w:pPr>
         <w:ind w:left="6480" w:hanging="180"/>
       </w:pPr>
+      <w:rPr>
+        <w:rFonts w:cs="Times New Roman"/>
+      </w:rPr>
     </w:lvl>
   </w:abstractNum>
   <w:num w:numId="1">
@@ -432,45 +528,41 @@
   <w:docDefaults>
     <w:rPrDefault>
       <w:rPr>
-        <w:rFonts w:asciiTheme="minorHAnsi" w:eastAsiaTheme="minorHAnsi" w:hAnsiTheme="minorHAnsi" w:cstheme="minorBidi"/>
+        <w:rFonts w:ascii="Calibri" w:eastAsia="Calibri" w:hAnsi="Calibri" w:cs="Times New Roman"/>
         <w:sz w:val="22"/>
         <w:szCs w:val="22"/>
-        <w:lang w:val="nb-NO" w:eastAsia="en-US" w:bidi="ar-SA"/>
+        <w:lang w:val="nb-NO" w:eastAsia="nb-NO" w:bidi="ar-SA"/>
       </w:rPr>
     </w:rPrDefault>
-    <w:pPrDefault>
-      <w:pPr>
-        <w:spacing w:after="200" w:line="276" w:lineRule="auto"/>
-      </w:pPr>
-    </w:pPrDefault>
+    <w:pPrDefault/>
   </w:docDefaults>
   <w:latentStyles w:defLockedState="0" w:defUIPriority="99" w:defSemiHidden="1" w:defUnhideWhenUsed="1" w:defQFormat="0" w:count="267">
-    <w:lsdException w:name="Normal" w:semiHidden="0" w:uiPriority="0" w:unhideWhenUsed="0" w:qFormat="1"/>
-    <w:lsdException w:name="heading 1" w:semiHidden="0" w:uiPriority="9" w:unhideWhenUsed="0" w:qFormat="1"/>
-    <w:lsdException w:name="heading 2" w:uiPriority="9" w:qFormat="1"/>
-    <w:lsdException w:name="heading 3" w:uiPriority="9" w:qFormat="1"/>
-    <w:lsdException w:name="heading 4" w:uiPriority="9" w:qFormat="1"/>
-    <w:lsdException w:name="heading 5" w:uiPriority="9" w:qFormat="1"/>
-    <w:lsdException w:name="heading 6" w:uiPriority="9" w:qFormat="1"/>
-    <w:lsdException w:name="heading 7" w:uiPriority="9" w:qFormat="1"/>
-    <w:lsdException w:name="heading 8" w:uiPriority="9" w:qFormat="1"/>
-    <w:lsdException w:name="heading 9" w:uiPriority="9" w:qFormat="1"/>
-    <w:lsdException w:name="toc 1" w:uiPriority="39"/>
-    <w:lsdException w:name="toc 2" w:uiPriority="39"/>
-    <w:lsdException w:name="toc 3" w:uiPriority="39"/>
-    <w:lsdException w:name="toc 4" w:uiPriority="39"/>
-    <w:lsdException w:name="toc 5" w:uiPriority="39"/>
-    <w:lsdException w:name="toc 6" w:uiPriority="39"/>
-    <w:lsdException w:name="toc 7" w:uiPriority="39"/>
-    <w:lsdException w:name="toc 8" w:uiPriority="39"/>
-    <w:lsdException w:name="toc 9" w:uiPriority="39"/>
-    <w:lsdException w:name="caption" w:uiPriority="35" w:qFormat="1"/>
-    <w:lsdException w:name="Title" w:semiHidden="0" w:uiPriority="10" w:unhideWhenUsed="0" w:qFormat="1"/>
-    <w:lsdException w:name="Default Paragraph Font" w:uiPriority="1"/>
-    <w:lsdException w:name="Subtitle" w:semiHidden="0" w:uiPriority="11" w:unhideWhenUsed="0" w:qFormat="1"/>
-    <w:lsdException w:name="Strong" w:semiHidden="0" w:uiPriority="22" w:unhideWhenUsed="0" w:qFormat="1"/>
-    <w:lsdException w:name="Emphasis" w:semiHidden="0" w:uiPriority="20" w:unhideWhenUsed="0" w:qFormat="1"/>
-    <w:lsdException w:name="Table Grid" w:semiHidden="0" w:uiPriority="59" w:unhideWhenUsed="0"/>
+    <w:lsdException w:name="Normal" w:locked="1" w:semiHidden="0" w:uiPriority="0" w:unhideWhenUsed="0" w:qFormat="1"/>
+    <w:lsdException w:name="heading 1" w:locked="1" w:semiHidden="0" w:uiPriority="0" w:unhideWhenUsed="0" w:qFormat="1"/>
+    <w:lsdException w:name="heading 2" w:locked="1" w:uiPriority="0" w:qFormat="1"/>
+    <w:lsdException w:name="heading 3" w:locked="1" w:uiPriority="0" w:qFormat="1"/>
+    <w:lsdException w:name="heading 4" w:locked="1" w:uiPriority="0" w:qFormat="1"/>
+    <w:lsdException w:name="heading 5" w:locked="1" w:uiPriority="0" w:qFormat="1"/>
+    <w:lsdException w:name="heading 6" w:locked="1" w:uiPriority="0" w:qFormat="1"/>
+    <w:lsdException w:name="heading 7" w:locked="1" w:uiPriority="0" w:qFormat="1"/>
+    <w:lsdException w:name="heading 8" w:locked="1" w:uiPriority="0" w:qFormat="1"/>
+    <w:lsdException w:name="heading 9" w:locked="1" w:uiPriority="0" w:qFormat="1"/>
+    <w:lsdException w:name="toc 1" w:locked="1" w:semiHidden="0" w:uiPriority="0" w:unhideWhenUsed="0"/>
+    <w:lsdException w:name="toc 2" w:locked="1" w:semiHidden="0" w:uiPriority="0" w:unhideWhenUsed="0"/>
+    <w:lsdException w:name="toc 3" w:locked="1" w:semiHidden="0" w:uiPriority="0" w:unhideWhenUsed="0"/>
+    <w:lsdException w:name="toc 4" w:locked="1" w:semiHidden="0" w:uiPriority="0" w:unhideWhenUsed="0"/>
+    <w:lsdException w:name="toc 5" w:locked="1" w:semiHidden="0" w:uiPriority="0" w:unhideWhenUsed="0"/>
+    <w:lsdException w:name="toc 6" w:locked="1" w:semiHidden="0" w:uiPriority="0" w:unhideWhenUsed="0"/>
+    <w:lsdException w:name="toc 7" w:locked="1" w:semiHidden="0" w:uiPriority="0" w:unhideWhenUsed="0"/>
+    <w:lsdException w:name="toc 8" w:locked="1" w:semiHidden="0" w:uiPriority="0" w:unhideWhenUsed="0"/>
+    <w:lsdException w:name="toc 9" w:locked="1" w:semiHidden="0" w:uiPriority="0" w:unhideWhenUsed="0"/>
+    <w:lsdException w:name="caption" w:locked="1" w:uiPriority="0" w:qFormat="1"/>
+    <w:lsdException w:name="Title" w:locked="1" w:semiHidden="0" w:uiPriority="0" w:unhideWhenUsed="0" w:qFormat="1"/>
+    <w:lsdException w:name="Default Paragraph Font" w:locked="1" w:semiHidden="0" w:uiPriority="0" w:unhideWhenUsed="0"/>
+    <w:lsdException w:name="Subtitle" w:locked="1" w:semiHidden="0" w:uiPriority="0" w:unhideWhenUsed="0" w:qFormat="1"/>
+    <w:lsdException w:name="Strong" w:locked="1" w:semiHidden="0" w:uiPriority="0" w:unhideWhenUsed="0" w:qFormat="1"/>
+    <w:lsdException w:name="Emphasis" w:locked="1" w:semiHidden="0" w:uiPriority="0" w:unhideWhenUsed="0" w:qFormat="1"/>
+    <w:lsdException w:name="Table Grid" w:locked="1" w:semiHidden="0" w:uiPriority="0" w:unhideWhenUsed="0"/>
     <w:lsdException w:name="Placeholder Text" w:unhideWhenUsed="0"/>
     <w:lsdException w:name="No Spacing" w:semiHidden="0" w:uiPriority="1" w:unhideWhenUsed="0" w:qFormat="1"/>
     <w:lsdException w:name="Light Shading" w:semiHidden="0" w:uiPriority="60" w:unhideWhenUsed="0"/>
@@ -587,13 +679,19 @@
     <w:name w:val="Normal"/>
     <w:qFormat/>
     <w:rsid w:val="00C06ABD"/>
+    <w:pPr>
+      <w:spacing w:after="200" w:line="276" w:lineRule="auto"/>
+    </w:pPr>
+    <w:rPr>
+      <w:lang w:eastAsia="en-US"/>
+    </w:rPr>
   </w:style>
-  <w:style w:type="paragraph" w:styleId="Overskrift1">
+  <w:style w:type="paragraph" w:styleId="Heading1">
     <w:name w:val="heading 1"/>
     <w:basedOn w:val="Normal"/>
     <w:next w:val="Normal"/>
-    <w:link w:val="Overskrift1Teikn"/>
-    <w:uiPriority w:val="9"/>
+    <w:link w:val="Heading1Char"/>
+    <w:uiPriority w:val="99"/>
     <w:qFormat/>
     <w:rsid w:val="00643741"/>
     <w:pPr>
@@ -603,21 +701,20 @@
       <w:outlineLvl w:val="0"/>
     </w:pPr>
     <w:rPr>
-      <w:rFonts w:asciiTheme="majorHAnsi" w:eastAsiaTheme="majorEastAsia" w:hAnsiTheme="majorHAnsi" w:cstheme="majorBidi"/>
+      <w:rFonts w:ascii="Cambria" w:eastAsia="Times New Roman" w:hAnsi="Cambria"/>
       <w:b/>
       <w:bCs/>
-      <w:color w:val="365F91" w:themeColor="accent1" w:themeShade="BF"/>
+      <w:color w:val="365F91"/>
       <w:sz w:val="28"/>
       <w:szCs w:val="28"/>
     </w:rPr>
   </w:style>
-  <w:style w:type="character" w:default="1" w:styleId="Standardskriftforavsnitt">
+  <w:style w:type="character" w:default="1" w:styleId="DefaultParagraphFont">
     <w:name w:val="Default Paragraph Font"/>
-    <w:uiPriority w:val="1"/>
+    <w:uiPriority w:val="99"/>
     <w:semiHidden/>
-    <w:unhideWhenUsed/>
   </w:style>
-  <w:style w:type="table" w:default="1" w:styleId="Vanlegtabell">
+  <w:style w:type="table" w:default="1" w:styleId="TableNormal">
     <w:name w:val="Normal Table"/>
     <w:uiPriority w:val="99"/>
     <w:semiHidden/>
@@ -633,70 +730,72 @@
       </w:tblCellMar>
     </w:tblPr>
   </w:style>
-  <w:style w:type="numbering" w:default="1" w:styleId="Ingaliste">
+  <w:style w:type="numbering" w:default="1" w:styleId="NoList">
     <w:name w:val="No List"/>
     <w:uiPriority w:val="99"/>
     <w:semiHidden/>
     <w:unhideWhenUsed/>
   </w:style>
-  <w:style w:type="paragraph" w:styleId="Tittel">
+  <w:style w:type="character" w:customStyle="1" w:styleId="Heading1Char">
+    <w:name w:val="Heading 1 Char"/>
+    <w:basedOn w:val="DefaultParagraphFont"/>
+    <w:link w:val="Heading1"/>
+    <w:uiPriority w:val="99"/>
+    <w:locked/>
+    <w:rsid w:val="00643741"/>
+    <w:rPr>
+      <w:rFonts w:ascii="Cambria" w:hAnsi="Cambria" w:cs="Times New Roman"/>
+      <w:b/>
+      <w:bCs/>
+      <w:color w:val="365F91"/>
+      <w:sz w:val="28"/>
+      <w:szCs w:val="28"/>
+    </w:rPr>
+  </w:style>
+  <w:style w:type="paragraph" w:styleId="Title">
     <w:name w:val="Title"/>
     <w:basedOn w:val="Normal"/>
     <w:next w:val="Normal"/>
-    <w:link w:val="TittelTeikn"/>
-    <w:uiPriority w:val="10"/>
+    <w:link w:val="TitleChar"/>
+    <w:uiPriority w:val="99"/>
     <w:qFormat/>
     <w:rsid w:val="00643741"/>
     <w:pPr>
       <w:pBdr>
-        <w:bottom w:val="single" w:sz="8" w:space="4" w:color="4F81BD" w:themeColor="accent1"/>
+        <w:bottom w:val="single" w:sz="8" w:space="4" w:color="4F81BD"/>
       </w:pBdr>
       <w:spacing w:after="300" w:line="240" w:lineRule="auto"/>
       <w:contextualSpacing/>
     </w:pPr>
     <w:rPr>
-      <w:rFonts w:asciiTheme="majorHAnsi" w:eastAsiaTheme="majorEastAsia" w:hAnsiTheme="majorHAnsi" w:cstheme="majorBidi"/>
-      <w:color w:val="17365D" w:themeColor="text2" w:themeShade="BF"/>
+      <w:rFonts w:ascii="Cambria" w:eastAsia="Times New Roman" w:hAnsi="Cambria"/>
+      <w:color w:val="17365D"/>
       <w:spacing w:val="5"/>
       <w:kern w:val="28"/>
       <w:sz w:val="52"/>
       <w:szCs w:val="52"/>
     </w:rPr>
   </w:style>
-  <w:style w:type="character" w:customStyle="1" w:styleId="TittelTeikn">
-    <w:name w:val="Tittel Teikn"/>
-    <w:basedOn w:val="Standardskriftforavsnitt"/>
-    <w:link w:val="Tittel"/>
-    <w:uiPriority w:val="10"/>
+  <w:style w:type="character" w:customStyle="1" w:styleId="TitleChar">
+    <w:name w:val="Title Char"/>
+    <w:basedOn w:val="DefaultParagraphFont"/>
+    <w:link w:val="Title"/>
+    <w:uiPriority w:val="99"/>
+    <w:locked/>
     <w:rsid w:val="00643741"/>
     <w:rPr>
-      <w:rFonts w:asciiTheme="majorHAnsi" w:eastAsiaTheme="majorEastAsia" w:hAnsiTheme="majorHAnsi" w:cstheme="majorBidi"/>
-      <w:color w:val="17365D" w:themeColor="text2" w:themeShade="BF"/>
+      <w:rFonts w:ascii="Cambria" w:hAnsi="Cambria" w:cs="Times New Roman"/>
+      <w:color w:val="17365D"/>
       <w:spacing w:val="5"/>
       <w:kern w:val="28"/>
       <w:sz w:val="52"/>
       <w:szCs w:val="52"/>
     </w:rPr>
   </w:style>
-  <w:style w:type="character" w:customStyle="1" w:styleId="Overskrift1Teikn">
-    <w:name w:val="Overskrift 1 Teikn"/>
-    <w:basedOn w:val="Standardskriftforavsnitt"/>
-    <w:link w:val="Overskrift1"/>
-    <w:uiPriority w:val="9"/>
-    <w:rsid w:val="00643741"/>
-    <w:rPr>
-      <w:rFonts w:asciiTheme="majorHAnsi" w:eastAsiaTheme="majorEastAsia" w:hAnsiTheme="majorHAnsi" w:cstheme="majorBidi"/>
-      <w:b/>
-      <w:bCs/>
-      <w:color w:val="365F91" w:themeColor="accent1" w:themeShade="BF"/>
-      <w:sz w:val="28"/>
-      <w:szCs w:val="28"/>
-    </w:rPr>
-  </w:style>
-  <w:style w:type="paragraph" w:styleId="Listeavsnitt">
+  <w:style w:type="paragraph" w:styleId="ListParagraph">
     <w:name w:val="List Paragraph"/>
     <w:basedOn w:val="Normal"/>
-    <w:uiPriority w:val="34"/>
+    <w:uiPriority w:val="99"/>
     <w:qFormat/>
     <w:rsid w:val="002B13AB"/>
     <w:pPr>
@@ -708,7 +807,7 @@
 </file>
 
 <file path=word/theme/theme1.xml><?xml version="1.0" encoding="utf-8"?>
-<a:theme xmlns:a="http://schemas.openxmlformats.org/drawingml/2006/main" name="Tema de Office">
+<a:theme xmlns:a="http://schemas.openxmlformats.org/drawingml/2006/main" name="Office Theme">
   <a:themeElements>
     <a:clrScheme name="Office">
       <a:dk1>

</xml_diff>